<commit_message>
improve SRS - included vertex editing Another obvious inclusion - slowly edging towards a sensible version 1 spec..
</commit_message>
<xml_diff>
--- a/docs/Threads SRS.docx
+++ b/docs/Threads SRS.docx
@@ -233,13 +233,21 @@
         <w:pStyle w:val="Subtitle"/>
       </w:pPr>
       <w:r>
-        <w:t>UX: User expectation in modern software that movement of nodes should be animated in some way</w:t>
-      </w:r>
-    </w:p>
-    <w:p>
+        <w:t xml:space="preserve">UX: User expectation in modern software that movement of </w:t>
+      </w:r>
+      <w:r>
+        <w:t>Vert</w:t>
+      </w:r>
+      <w:r>
+        <w:t>ices</w:t>
+      </w:r>
       <w:bookmarkStart w:id="0" w:name="_GoBack"/>
       <w:bookmarkEnd w:id="0"/>
-    </w:p>
+      <w:r>
+        <w:t xml:space="preserve"> should be animated in some way</w:t>
+      </w:r>
+    </w:p>
+    <w:p/>
     <w:p>
       <w:pPr>
         <w:pStyle w:val="Heading3"/>
@@ -267,7 +275,13 @@
         </w:rPr>
       </w:pPr>
       <w:r>
-        <w:t>User must be able to add a node to the display</w:t>
+        <w:t xml:space="preserve">User must be able to add a </w:t>
+      </w:r>
+      <w:r>
+        <w:t>Vertex</w:t>
+      </w:r>
+      <w:r>
+        <w:t xml:space="preserve"> to the display</w:t>
       </w:r>
       <w:r>
         <w:t xml:space="preserve"> (vertex)</w:t>
@@ -308,7 +322,13 @@
         <w:t>User must be able to remove</w:t>
       </w:r>
       <w:r>
-        <w:t xml:space="preserve"> a node from the display</w:t>
+        <w:t xml:space="preserve"> a </w:t>
+      </w:r>
+      <w:r>
+        <w:t>Vertex</w:t>
+      </w:r>
+      <w:r>
+        <w:t xml:space="preserve"> from the display</w:t>
       </w:r>
       <w:r>
         <w:tab/>
@@ -351,7 +371,16 @@
         <w:t xml:space="preserve">User must be able to </w:t>
       </w:r>
       <w:r>
-        <w:t>connect a node with another node</w:t>
+        <w:t xml:space="preserve">connect a </w:t>
+      </w:r>
+      <w:r>
+        <w:t>Vertex</w:t>
+      </w:r>
+      <w:r>
+        <w:t xml:space="preserve"> with another </w:t>
+      </w:r>
+      <w:r>
+        <w:t>Vertex</w:t>
       </w:r>
       <w:r>
         <w:t xml:space="preserve"> (edge)</w:t>
@@ -380,16 +409,156 @@
         </w:rPr>
         <w:tab/>
       </w:r>
+      <w:proofErr w:type="gramStart"/>
+      <w:r>
+        <w:rPr>
+          <w:color w:val="ED7D31" w:themeColor="accent2"/>
+        </w:rPr>
+        <w:t>In</w:t>
+      </w:r>
+      <w:proofErr w:type="gramEnd"/>
+      <w:r>
+        <w:rPr>
+          <w:color w:val="ED7D31" w:themeColor="accent2"/>
+        </w:rPr>
+        <w:t xml:space="preserve"> Prog</w:t>
+      </w:r>
+    </w:p>
+    <w:p>
+      <w:r>
+        <w:t xml:space="preserve">User should be able to move a </w:t>
+      </w:r>
+      <w:r>
+        <w:t>Vertex</w:t>
+      </w:r>
+      <w:r>
+        <w:t xml:space="preserve"> up- or downstream</w:t>
+      </w:r>
+      <w:r>
+        <w:tab/>
+      </w:r>
+      <w:r>
+        <w:rPr>
+          <w:color w:val="00B050"/>
+        </w:rPr>
+        <w:t>NTH</w:t>
+      </w:r>
+      <w:r>
+        <w:rPr>
+          <w:color w:val="00B050"/>
+        </w:rPr>
+        <w:tab/>
+      </w:r>
       <w:r>
         <w:rPr>
           <w:color w:val="FF0000"/>
         </w:rPr>
+        <w:t>High</w:t>
+      </w:r>
+      <w:r>
+        <w:rPr>
+          <w:color w:val="FF0000"/>
+        </w:rPr>
+        <w:tab/>
         <w:t>NS</w:t>
       </w:r>
     </w:p>
-    <w:p>
-      <w:r>
-        <w:t>User should be able to move a node up- or downstream</w:t>
+    <w:p/>
+    <w:p>
+      <w:pPr>
+        <w:pStyle w:val="Heading3"/>
+      </w:pPr>
+      <w:r>
+        <w:t>Vertex</w:t>
+      </w:r>
+      <w:r>
+        <w:t xml:space="preserve"> Functions</w:t>
+      </w:r>
+      <w:r>
+        <w:tab/>
+        <w:t>Need:</w:t>
+      </w:r>
+      <w:r>
+        <w:tab/>
+      </w:r>
+      <w:r>
+        <w:t>Risk</w:t>
+      </w:r>
+      <w:r>
+        <w:t>:</w:t>
+      </w:r>
+      <w:r>
+        <w:tab/>
+        <w:t>Status:</w:t>
+      </w:r>
+    </w:p>
+    <w:p>
+      <w:pPr>
+        <w:rPr>
+          <w:color w:val="00B050"/>
+        </w:rPr>
+      </w:pPr>
+      <w:r>
+        <w:t>Vertex</w:t>
+      </w:r>
+      <w:r>
+        <w:t xml:space="preserve"> must display name of </w:t>
+      </w:r>
+      <w:r>
+        <w:t>Vertex</w:t>
+      </w:r>
+      <w:r>
+        <w:tab/>
+      </w:r>
+      <w:r>
+        <w:rPr>
+          <w:color w:val="FF0000"/>
+        </w:rPr>
+        <w:t>Critical</w:t>
+      </w:r>
+      <w:r>
+        <w:tab/>
+      </w:r>
+      <w:r>
+        <w:rPr>
+          <w:color w:val="00B050"/>
+        </w:rPr>
+        <w:t>Low</w:t>
+      </w:r>
+      <w:r>
+        <w:rPr>
+          <w:color w:val="00B050"/>
+        </w:rPr>
+        <w:tab/>
+        <w:t>Done</w:t>
+      </w:r>
+    </w:p>
+    <w:p>
+      <w:pPr>
+        <w:pStyle w:val="Subtitle"/>
+      </w:pPr>
+      <w:r>
+        <w:t xml:space="preserve">The </w:t>
+      </w:r>
+      <w:r>
+        <w:t>Vertex</w:t>
+      </w:r>
+      <w:r>
+        <w:t xml:space="preserve"> map will be nonsensical if some </w:t>
+      </w:r>
+      <w:r>
+        <w:t>Vertex</w:t>
+      </w:r>
+      <w:r>
+        <w:t xml:space="preserve"> identification isn’t displayed</w:t>
+      </w:r>
+    </w:p>
+    <w:p>
+      <w:r>
+        <w:t>Vertex</w:t>
+      </w:r>
+      <w:r>
+        <w:t xml:space="preserve"> should be able to display chemical structure</w:t>
       </w:r>
       <w:r>
         <w:tab/>
@@ -401,8 +570,17 @@
         <w:t>NTH</w:t>
       </w:r>
       <w:r>
-        <w:rPr>
-          <w:color w:val="00B050"/>
+        <w:tab/>
+      </w:r>
+      <w:r>
+        <w:rPr>
+          <w:color w:val="ED7D31" w:themeColor="accent2"/>
+        </w:rPr>
+        <w:t>Med</w:t>
+      </w:r>
+      <w:r>
+        <w:rPr>
+          <w:color w:val="ED7D31" w:themeColor="accent2"/>
         </w:rPr>
         <w:tab/>
       </w:r>
@@ -410,23 +588,78 @@
         <w:rPr>
           <w:color w:val="FF0000"/>
         </w:rPr>
-        <w:t>High</w:t>
-      </w:r>
-      <w:r>
+        <w:t>NS</w:t>
+      </w:r>
+    </w:p>
+    <w:p>
+      <w:pPr>
+        <w:pStyle w:val="Subtitle"/>
+      </w:pPr>
+      <w:r>
+        <w:t>Note: Not all threads will be associated with chemical structures (i.e. document structure)</w:t>
+      </w:r>
+    </w:p>
+    <w:p>
+      <w:pPr>
+        <w:pStyle w:val="Subtitle"/>
+      </w:pPr>
+      <w:r>
+        <w:t>Use Case: As a scientist, I would like to see the chemical structures of the process as I am displaying them in a manufacturing process</w:t>
+      </w:r>
+    </w:p>
+    <w:p>
+      <w:pPr>
         <w:rPr>
           <w:color w:val="FF0000"/>
         </w:rPr>
-        <w:tab/>
+      </w:pPr>
+      <w:r>
+        <w:t>User</w:t>
+      </w:r>
+      <w:r>
+        <w:t xml:space="preserve"> should be able to</w:t>
+      </w:r>
+      <w:r>
+        <w:t xml:space="preserve"> rename vertex</w:t>
+      </w:r>
+      <w:r>
+        <w:tab/>
+      </w:r>
+      <w:r>
+        <w:rPr>
+          <w:color w:val="FF0000"/>
+        </w:rPr>
+        <w:t>Critical</w:t>
+      </w:r>
+      <w:r>
+        <w:tab/>
+      </w:r>
+      <w:r>
+        <w:rPr>
+          <w:color w:val="00B050"/>
+        </w:rPr>
+        <w:t>Low</w:t>
+      </w:r>
+      <w:r>
+        <w:rPr>
+          <w:color w:val="00B050"/>
+        </w:rPr>
+        <w:tab/>
+      </w:r>
+      <w:r>
+        <w:rPr>
+          <w:color w:val="FF0000"/>
+        </w:rPr>
         <w:t>NS</w:t>
       </w:r>
     </w:p>
     <w:p/>
     <w:p>
       <w:pPr>
-        <w:pStyle w:val="Heading3"/>
-      </w:pPr>
-      <w:r>
-        <w:t>Node Functions</w:t>
+        <w:pStyle w:val="Heading2"/>
+      </w:pPr>
+      <w:r>
+        <w:t>Edge Functions</w:t>
       </w:r>
       <w:r>
         <w:tab/>
@@ -434,12 +667,7 @@
       </w:r>
       <w:r>
         <w:tab/>
-      </w:r>
-      <w:r>
-        <w:t>Risk</w:t>
-      </w:r>
-      <w:r>
-        <w:t>:</w:t>
+        <w:t>Risk:</w:t>
       </w:r>
       <w:r>
         <w:tab/>
@@ -453,32 +681,37 @@
         </w:rPr>
       </w:pPr>
       <w:r>
-        <w:t>Node must display name of node</w:t>
-      </w:r>
-      <w:r>
+        <w:t>User should be able to add direction to a connection (edge)</w:t>
+      </w:r>
+      <w:r>
+        <w:tab/>
+      </w:r>
+      <w:r>
+        <w:rPr>
+          <w:color w:val="ED7D31" w:themeColor="accent2"/>
+        </w:rPr>
+        <w:t>Should</w:t>
+      </w:r>
+      <w:r>
+        <w:tab/>
+      </w:r>
+      <w:r>
+        <w:rPr>
+          <w:color w:val="00B050"/>
+        </w:rPr>
+        <w:t>Low</w:t>
+      </w:r>
+      <w:r>
+        <w:rPr>
+          <w:color w:val="00B050"/>
+        </w:rPr>
         <w:tab/>
       </w:r>
       <w:r>
         <w:rPr>
           <w:color w:val="FF0000"/>
         </w:rPr>
-        <w:t>Critical</w:t>
-      </w:r>
-      <w:r>
-        <w:tab/>
-      </w:r>
-      <w:r>
-        <w:rPr>
-          <w:color w:val="00B050"/>
-        </w:rPr>
-        <w:t>Low</w:t>
-      </w:r>
-      <w:r>
-        <w:rPr>
-          <w:color w:val="00B050"/>
-        </w:rPr>
-        <w:tab/>
-        <w:t>Done</w:t>
+        <w:t>NS</w:t>
       </w:r>
     </w:p>
     <w:p>
@@ -486,12 +719,41 @@
         <w:pStyle w:val="Subtitle"/>
       </w:pPr>
       <w:r>
-        <w:t>The node map will be nonsensical if some node identification isn’t displayed</w:t>
-      </w:r>
-    </w:p>
-    <w:p>
-      <w:r>
-        <w:t>Node should be able to display chemical structure</w:t>
+        <w:t xml:space="preserve">Use Case: As a scientist, I would like to see the cause and effect of one </w:t>
+      </w:r>
+      <w:r>
+        <w:t>Vertex</w:t>
+      </w:r>
+      <w:r>
+        <w:t xml:space="preserve"> on another </w:t>
+      </w:r>
+      <w:r>
+        <w:t>Vertex</w:t>
+      </w:r>
+      <w:r>
+        <w:t xml:space="preserve"> </w:t>
+      </w:r>
+    </w:p>
+    <w:p>
+      <w:pPr>
+        <w:pStyle w:val="Subtitle"/>
+      </w:pPr>
+      <w:r>
+        <w:t xml:space="preserve">Note, </w:t>
+      </w:r>
+      <w:r>
+        <w:t>it may be enough to have the software determine the direction, but it should be displayed, for example by the use of an arrow-head.</w:t>
+      </w:r>
+    </w:p>
+    <w:p>
+      <w:pPr>
+        <w:rPr>
+          <w:color w:val="FF0000"/>
+        </w:rPr>
+      </w:pPr>
+      <w:r>
+        <w:lastRenderedPageBreak/>
+        <w:t>User should be able to add weight to an edge</w:t>
       </w:r>
       <w:r>
         <w:tab/>
@@ -503,6 +765,9 @@
         <w:t>NTH</w:t>
       </w:r>
       <w:r>
+        <w:rPr>
+          <w:color w:val="00B050"/>
+        </w:rPr>
         <w:tab/>
       </w:r>
       <w:r>
@@ -529,7 +794,19 @@
         <w:pStyle w:val="Subtitle"/>
       </w:pPr>
       <w:r>
-        <w:t>Note: Not all threads will be associated with chemical structures (i.e. document structure)</w:t>
+        <w:t xml:space="preserve">Note, this isn’t required for all types of thread diagram and should be prioritised only </w:t>
+      </w:r>
+      <w:r>
+        <w:t>if</w:t>
+      </w:r>
+      <w:r>
+        <w:t xml:space="preserve"> cause-effect diagrams </w:t>
+      </w:r>
+      <w:r>
+        <w:t>become</w:t>
+      </w:r>
+      <w:r>
+        <w:t xml:space="preserve"> a key part of the software.</w:t>
       </w:r>
     </w:p>
     <w:p>
@@ -537,159 +814,16 @@
         <w:pStyle w:val="Subtitle"/>
       </w:pPr>
       <w:r>
-        <w:t>Use Case: As a scientist, I would like to see the chemical structures of the process as I am displaying them in a manufacturing process</w:t>
-      </w:r>
-    </w:p>
-    <w:p/>
-    <w:p>
-      <w:pPr>
-        <w:pStyle w:val="Heading2"/>
-      </w:pPr>
-      <w:r>
-        <w:t>Edge Functions</w:t>
-      </w:r>
-      <w:r>
-        <w:tab/>
-        <w:t>Need:</w:t>
-      </w:r>
-      <w:r>
-        <w:tab/>
-        <w:t>Risk:</w:t>
-      </w:r>
-      <w:r>
-        <w:tab/>
-        <w:t>Status:</w:t>
-      </w:r>
-    </w:p>
-    <w:p>
-      <w:pPr>
-        <w:rPr>
-          <w:color w:val="00B050"/>
-        </w:rPr>
-      </w:pPr>
-      <w:r>
-        <w:t>User should be able to add direction to a connection (edge)</w:t>
-      </w:r>
-      <w:r>
-        <w:tab/>
-      </w:r>
-      <w:r>
-        <w:rPr>
-          <w:color w:val="ED7D31" w:themeColor="accent2"/>
-        </w:rPr>
-        <w:t>Should</w:t>
-      </w:r>
-      <w:r>
-        <w:tab/>
-      </w:r>
-      <w:r>
-        <w:rPr>
-          <w:color w:val="00B050"/>
-        </w:rPr>
-        <w:t>Low</w:t>
-      </w:r>
-      <w:r>
-        <w:rPr>
-          <w:color w:val="00B050"/>
-        </w:rPr>
-        <w:tab/>
-      </w:r>
-      <w:r>
-        <w:rPr>
-          <w:color w:val="FF0000"/>
-        </w:rPr>
-        <w:t>NS</w:t>
-      </w:r>
-    </w:p>
-    <w:p>
-      <w:pPr>
-        <w:pStyle w:val="Subtitle"/>
-      </w:pPr>
-      <w:r>
-        <w:t xml:space="preserve">Use Case: As a scientist, I would like to see the cause and effect of one node on another node </w:t>
-      </w:r>
-    </w:p>
-    <w:p>
-      <w:pPr>
-        <w:pStyle w:val="Subtitle"/>
-      </w:pPr>
-      <w:r>
-        <w:t xml:space="preserve">Note, </w:t>
-      </w:r>
-      <w:r>
-        <w:t>it may be enough to have the software determine the direction, but it should be displayed, for example by the use of an arrow-head.</w:t>
-      </w:r>
-    </w:p>
-    <w:p>
-      <w:pPr>
-        <w:rPr>
-          <w:color w:val="FF0000"/>
-        </w:rPr>
-      </w:pPr>
-      <w:r>
-        <w:t>User should be able to add weight to an edge</w:t>
-      </w:r>
-      <w:r>
-        <w:tab/>
-      </w:r>
-      <w:r>
-        <w:rPr>
-          <w:color w:val="00B050"/>
-        </w:rPr>
-        <w:t>NTH</w:t>
-      </w:r>
-      <w:r>
-        <w:rPr>
-          <w:color w:val="00B050"/>
-        </w:rPr>
-        <w:tab/>
-      </w:r>
-      <w:r>
-        <w:rPr>
-          <w:color w:val="ED7D31" w:themeColor="accent2"/>
-        </w:rPr>
-        <w:t>Med</w:t>
-      </w:r>
-      <w:r>
-        <w:rPr>
-          <w:color w:val="ED7D31" w:themeColor="accent2"/>
-        </w:rPr>
-        <w:tab/>
-      </w:r>
-      <w:r>
-        <w:rPr>
-          <w:color w:val="FF0000"/>
-        </w:rPr>
-        <w:t>NS</w:t>
-      </w:r>
-    </w:p>
-    <w:p>
-      <w:pPr>
-        <w:pStyle w:val="Subtitle"/>
-      </w:pPr>
-      <w:r>
-        <w:lastRenderedPageBreak/>
-        <w:t xml:space="preserve">Note, this isn’t required for all types of thread diagram and should be prioritised only </w:t>
-      </w:r>
-      <w:r>
-        <w:t>if</w:t>
-      </w:r>
-      <w:r>
-        <w:t xml:space="preserve"> cause-effect diagrams </w:t>
-      </w:r>
-      <w:r>
-        <w:t>become</w:t>
-      </w:r>
-      <w:r>
-        <w:t xml:space="preserve"> a key part of the software.</w:t>
-      </w:r>
-    </w:p>
-    <w:p>
-      <w:pPr>
-        <w:pStyle w:val="Subtitle"/>
-      </w:pPr>
-      <w:r>
-        <w:t>As a scientist, I would like to visualise the size of an effect one node has on another node</w:t>
+        <w:t xml:space="preserve">As a scientist, I would like to visualise the size of an effect one </w:t>
+      </w:r>
+      <w:r>
+        <w:t>Vertex</w:t>
+      </w:r>
+      <w:r>
+        <w:t xml:space="preserve"> has on another </w:t>
+      </w:r>
+      <w:r>
+        <w:t>Vertex</w:t>
       </w:r>
     </w:p>
     <w:p/>
@@ -1791,7 +1925,7 @@
 </file>
 
 <file path=customXml/itemProps1.xml><?xml version="1.0" encoding="utf-8"?>
-<ds:datastoreItem xmlns:ds="http://schemas.openxmlformats.org/officeDocument/2006/customXml" ds:itemID="{D75BAF11-6A67-45E0-8529-FD32860D448C}">
+<ds:datastoreItem xmlns:ds="http://schemas.openxmlformats.org/officeDocument/2006/customXml" ds:itemID="{4E3ECFAC-5C56-4E20-A6A7-CF8FDDBE7814}">
   <ds:schemaRefs>
     <ds:schemaRef ds:uri="http://schemas.openxmlformats.org/officeDocument/2006/bibliography"/>
   </ds:schemaRefs>

</xml_diff>

<commit_message>
add ability to delete vertex
ProcessDisplay:
simplified variable structure -> remove vertices list which had to be maintained, and replaced with call to idNodeMap values stream with map function
renamed selectVertex() to handleSelection() for clarity
removed edges member variable because currently edges don't have properties
exposed vertex list as getVertexInfo() (see MainWindowController)

MainWindowController:
fixed bug where saving is done with cached vertex data -> replaced with call to ProcessDisplay to get up-to-date vertex list
</commit_message>
<xml_diff>
--- a/docs/Threads SRS.docx
+++ b/docs/Threads SRS.docx
@@ -213,36 +213,28 @@
         </w:rPr>
         <w:tab/>
       </w:r>
-      <w:proofErr w:type="gramStart"/>
-      <w:r>
-        <w:rPr>
-          <w:color w:val="ED7D31" w:themeColor="accent2"/>
-        </w:rPr>
-        <w:t>In</w:t>
-      </w:r>
-      <w:proofErr w:type="gramEnd"/>
-      <w:r>
-        <w:rPr>
-          <w:color w:val="ED7D31" w:themeColor="accent2"/>
-        </w:rPr>
-        <w:t xml:space="preserve"> Prog</w:t>
-      </w:r>
-    </w:p>
-    <w:p>
-      <w:pPr>
-        <w:pStyle w:val="Subtitle"/>
-      </w:pPr>
-      <w:r>
-        <w:t xml:space="preserve">UX: User expectation in modern software that movement of </w:t>
-      </w:r>
-      <w:r>
-        <w:t>Vert</w:t>
-      </w:r>
-      <w:r>
-        <w:t>ices</w:t>
+      <w:r>
+        <w:rPr>
+          <w:color w:val="00B050"/>
+        </w:rPr>
+        <w:t>Done</w:t>
       </w:r>
       <w:bookmarkStart w:id="0" w:name="_GoBack"/>
       <w:bookmarkEnd w:id="0"/>
+    </w:p>
+    <w:p>
+      <w:pPr>
+        <w:pStyle w:val="Subtitle"/>
+      </w:pPr>
+      <w:r>
+        <w:t xml:space="preserve">UX: User expectation in modern software that movement of </w:t>
+      </w:r>
+      <w:r>
+        <w:t>Vert</w:t>
+      </w:r>
+      <w:r>
+        <w:t>ices</w:t>
+      </w:r>
       <w:r>
         <w:t xml:space="preserve"> should be animated in some way</w:t>
       </w:r>
@@ -356,271 +348,265 @@
       </w:r>
       <w:r>
         <w:rPr>
+          <w:color w:val="00B050"/>
+        </w:rPr>
+        <w:t>Done</w:t>
+      </w:r>
+    </w:p>
+    <w:p>
+      <w:pPr>
+        <w:rPr>
+          <w:color w:val="ED7D31" w:themeColor="accent2"/>
+        </w:rPr>
+      </w:pPr>
+      <w:r>
+        <w:t xml:space="preserve">User must be able to </w:t>
+      </w:r>
+      <w:r>
+        <w:t xml:space="preserve">connect a </w:t>
+      </w:r>
+      <w:r>
+        <w:t>Vertex</w:t>
+      </w:r>
+      <w:r>
+        <w:t xml:space="preserve"> with another </w:t>
+      </w:r>
+      <w:r>
+        <w:t>Vertex</w:t>
+      </w:r>
+      <w:r>
+        <w:t xml:space="preserve"> (edge)</w:t>
+      </w:r>
+      <w:r>
+        <w:tab/>
+      </w:r>
+      <w:r>
+        <w:rPr>
           <w:color w:val="FF0000"/>
         </w:rPr>
+        <w:t>Critical</w:t>
+      </w:r>
+      <w:r>
+        <w:tab/>
+      </w:r>
+      <w:r>
+        <w:rPr>
+          <w:color w:val="ED7D31" w:themeColor="accent2"/>
+        </w:rPr>
+        <w:t>Med</w:t>
+      </w:r>
+      <w:r>
+        <w:rPr>
+          <w:color w:val="ED7D31" w:themeColor="accent2"/>
+        </w:rPr>
+        <w:tab/>
+      </w:r>
+      <w:proofErr w:type="gramStart"/>
+      <w:r>
+        <w:rPr>
+          <w:color w:val="ED7D31" w:themeColor="accent2"/>
+        </w:rPr>
+        <w:t>In</w:t>
+      </w:r>
+      <w:proofErr w:type="gramEnd"/>
+      <w:r>
+        <w:rPr>
+          <w:color w:val="ED7D31" w:themeColor="accent2"/>
+        </w:rPr>
+        <w:t xml:space="preserve"> Prog</w:t>
+      </w:r>
+    </w:p>
+    <w:p>
+      <w:r>
+        <w:t xml:space="preserve">User should be able to move a </w:t>
+      </w:r>
+      <w:r>
+        <w:t>Vertex</w:t>
+      </w:r>
+      <w:r>
+        <w:t xml:space="preserve"> up- or downstream</w:t>
+      </w:r>
+      <w:r>
+        <w:tab/>
+      </w:r>
+      <w:r>
+        <w:rPr>
+          <w:color w:val="00B050"/>
+        </w:rPr>
+        <w:t>NTH</w:t>
+      </w:r>
+      <w:r>
+        <w:rPr>
+          <w:color w:val="00B050"/>
+        </w:rPr>
+        <w:tab/>
+      </w:r>
+      <w:r>
+        <w:rPr>
+          <w:color w:val="FF0000"/>
+        </w:rPr>
+        <w:t>High</w:t>
+      </w:r>
+      <w:r>
+        <w:rPr>
+          <w:color w:val="FF0000"/>
+        </w:rPr>
+        <w:tab/>
         <w:t>NS</w:t>
       </w:r>
     </w:p>
-    <w:p>
-      <w:pPr>
+    <w:p/>
+    <w:p>
+      <w:pPr>
+        <w:pStyle w:val="Heading3"/>
+      </w:pPr>
+      <w:r>
+        <w:t>Vertex</w:t>
+      </w:r>
+      <w:r>
+        <w:t xml:space="preserve"> Functions</w:t>
+      </w:r>
+      <w:r>
+        <w:tab/>
+        <w:t>Need:</w:t>
+      </w:r>
+      <w:r>
+        <w:tab/>
+      </w:r>
+      <w:r>
+        <w:t>Risk</w:t>
+      </w:r>
+      <w:r>
+        <w:t>:</w:t>
+      </w:r>
+      <w:r>
+        <w:tab/>
+        <w:t>Status:</w:t>
+      </w:r>
+    </w:p>
+    <w:p>
+      <w:pPr>
+        <w:rPr>
+          <w:color w:val="00B050"/>
+        </w:rPr>
+      </w:pPr>
+      <w:r>
+        <w:t>Vertex</w:t>
+      </w:r>
+      <w:r>
+        <w:t xml:space="preserve"> must display name of </w:t>
+      </w:r>
+      <w:r>
+        <w:t>Vertex</w:t>
+      </w:r>
+      <w:r>
+        <w:tab/>
+      </w:r>
+      <w:r>
+        <w:rPr>
+          <w:color w:val="FF0000"/>
+        </w:rPr>
+        <w:t>Critical</w:t>
+      </w:r>
+      <w:r>
+        <w:tab/>
+      </w:r>
+      <w:r>
+        <w:rPr>
+          <w:color w:val="00B050"/>
+        </w:rPr>
+        <w:t>Low</w:t>
+      </w:r>
+      <w:r>
+        <w:rPr>
+          <w:color w:val="00B050"/>
+        </w:rPr>
+        <w:tab/>
+        <w:t>Done</w:t>
+      </w:r>
+    </w:p>
+    <w:p>
+      <w:pPr>
+        <w:pStyle w:val="Subtitle"/>
+      </w:pPr>
+      <w:r>
+        <w:t xml:space="preserve">The </w:t>
+      </w:r>
+      <w:r>
+        <w:t>Vertex</w:t>
+      </w:r>
+      <w:r>
+        <w:t xml:space="preserve"> map will be nonsensical if some </w:t>
+      </w:r>
+      <w:r>
+        <w:t>Vertex</w:t>
+      </w:r>
+      <w:r>
+        <w:t xml:space="preserve"> identification isn’t displayed</w:t>
+      </w:r>
+    </w:p>
+    <w:p>
+      <w:r>
+        <w:t>Vertex</w:t>
+      </w:r>
+      <w:r>
+        <w:t xml:space="preserve"> should be able to display chemical structure</w:t>
+      </w:r>
+      <w:r>
+        <w:tab/>
+      </w:r>
+      <w:r>
+        <w:rPr>
+          <w:color w:val="00B050"/>
+        </w:rPr>
+        <w:t>NTH</w:t>
+      </w:r>
+      <w:r>
+        <w:tab/>
+      </w:r>
+      <w:r>
         <w:rPr>
           <w:color w:val="ED7D31" w:themeColor="accent2"/>
         </w:rPr>
-      </w:pPr>
-      <w:r>
-        <w:t xml:space="preserve">User must be able to </w:t>
-      </w:r>
-      <w:r>
-        <w:t xml:space="preserve">connect a </w:t>
-      </w:r>
-      <w:r>
-        <w:t>Vertex</w:t>
-      </w:r>
-      <w:r>
-        <w:t xml:space="preserve"> with another </w:t>
-      </w:r>
-      <w:r>
-        <w:t>Vertex</w:t>
-      </w:r>
-      <w:r>
-        <w:t xml:space="preserve"> (edge)</w:t>
-      </w:r>
-      <w:r>
+        <w:t>Med</w:t>
+      </w:r>
+      <w:r>
+        <w:rPr>
+          <w:color w:val="ED7D31" w:themeColor="accent2"/>
+        </w:rPr>
         <w:tab/>
       </w:r>
       <w:r>
         <w:rPr>
           <w:color w:val="FF0000"/>
         </w:rPr>
-        <w:t>Critical</w:t>
-      </w:r>
-      <w:r>
-        <w:tab/>
-      </w:r>
-      <w:r>
-        <w:rPr>
-          <w:color w:val="ED7D31" w:themeColor="accent2"/>
-        </w:rPr>
-        <w:t>Med</w:t>
-      </w:r>
-      <w:r>
-        <w:rPr>
-          <w:color w:val="ED7D31" w:themeColor="accent2"/>
-        </w:rPr>
-        <w:tab/>
-      </w:r>
-      <w:proofErr w:type="gramStart"/>
-      <w:r>
-        <w:rPr>
-          <w:color w:val="ED7D31" w:themeColor="accent2"/>
-        </w:rPr>
-        <w:t>In</w:t>
-      </w:r>
-      <w:proofErr w:type="gramEnd"/>
-      <w:r>
-        <w:rPr>
-          <w:color w:val="ED7D31" w:themeColor="accent2"/>
-        </w:rPr>
-        <w:t xml:space="preserve"> Prog</w:t>
-      </w:r>
-    </w:p>
-    <w:p>
-      <w:r>
-        <w:t xml:space="preserve">User should be able to move a </w:t>
-      </w:r>
-      <w:r>
-        <w:t>Vertex</w:t>
-      </w:r>
-      <w:r>
-        <w:t xml:space="preserve"> up- or downstream</w:t>
-      </w:r>
-      <w:r>
-        <w:tab/>
-      </w:r>
-      <w:r>
-        <w:rPr>
-          <w:color w:val="00B050"/>
-        </w:rPr>
-        <w:t>NTH</w:t>
-      </w:r>
-      <w:r>
-        <w:rPr>
-          <w:color w:val="00B050"/>
-        </w:rPr>
-        <w:tab/>
-      </w:r>
-      <w:r>
+        <w:t>NS</w:t>
+      </w:r>
+    </w:p>
+    <w:p>
+      <w:pPr>
+        <w:pStyle w:val="Subtitle"/>
+      </w:pPr>
+      <w:r>
+        <w:t>Note: Not all threads will be associated with chemical structures (i.e. document structure)</w:t>
+      </w:r>
+    </w:p>
+    <w:p>
+      <w:pPr>
+        <w:pStyle w:val="Subtitle"/>
+      </w:pPr>
+      <w:r>
+        <w:t>Use Case: As a scientist, I would like to see the chemical structures of the process as I am displaying them in a manufacturing process</w:t>
+      </w:r>
+    </w:p>
+    <w:p>
+      <w:pPr>
         <w:rPr>
           <w:color w:val="FF0000"/>
         </w:rPr>
-        <w:t>High</w:t>
-      </w:r>
-      <w:r>
-        <w:rPr>
-          <w:color w:val="FF0000"/>
-        </w:rPr>
-        <w:tab/>
-        <w:t>NS</w:t>
-      </w:r>
-    </w:p>
-    <w:p/>
-    <w:p>
-      <w:pPr>
-        <w:pStyle w:val="Heading3"/>
-      </w:pPr>
-      <w:r>
-        <w:t>Vertex</w:t>
-      </w:r>
-      <w:r>
-        <w:t xml:space="preserve"> Functions</w:t>
-      </w:r>
-      <w:r>
-        <w:tab/>
-        <w:t>Need:</w:t>
-      </w:r>
-      <w:r>
-        <w:tab/>
-      </w:r>
-      <w:r>
-        <w:t>Risk</w:t>
-      </w:r>
-      <w:r>
-        <w:t>:</w:t>
-      </w:r>
-      <w:r>
-        <w:tab/>
-        <w:t>Status:</w:t>
-      </w:r>
-    </w:p>
-    <w:p>
-      <w:pPr>
-        <w:rPr>
-          <w:color w:val="00B050"/>
-        </w:rPr>
-      </w:pPr>
-      <w:r>
-        <w:t>Vertex</w:t>
-      </w:r>
-      <w:r>
-        <w:t xml:space="preserve"> must display name of </w:t>
-      </w:r>
-      <w:r>
-        <w:t>Vertex</w:t>
-      </w:r>
-      <w:r>
-        <w:tab/>
-      </w:r>
-      <w:r>
-        <w:rPr>
-          <w:color w:val="FF0000"/>
-        </w:rPr>
-        <w:t>Critical</w:t>
-      </w:r>
-      <w:r>
-        <w:tab/>
-      </w:r>
-      <w:r>
-        <w:rPr>
-          <w:color w:val="00B050"/>
-        </w:rPr>
-        <w:t>Low</w:t>
-      </w:r>
-      <w:r>
-        <w:rPr>
-          <w:color w:val="00B050"/>
-        </w:rPr>
-        <w:tab/>
-        <w:t>Done</w:t>
-      </w:r>
-    </w:p>
-    <w:p>
-      <w:pPr>
-        <w:pStyle w:val="Subtitle"/>
-      </w:pPr>
-      <w:r>
-        <w:t xml:space="preserve">The </w:t>
-      </w:r>
-      <w:r>
-        <w:t>Vertex</w:t>
-      </w:r>
-      <w:r>
-        <w:t xml:space="preserve"> map will be nonsensical if some </w:t>
-      </w:r>
-      <w:r>
-        <w:t>Vertex</w:t>
-      </w:r>
-      <w:r>
-        <w:t xml:space="preserve"> identification isn’t displayed</w:t>
-      </w:r>
-    </w:p>
-    <w:p>
-      <w:r>
-        <w:t>Vertex</w:t>
-      </w:r>
-      <w:r>
-        <w:t xml:space="preserve"> should be able to display chemical structure</w:t>
-      </w:r>
-      <w:r>
-        <w:tab/>
-      </w:r>
-      <w:r>
-        <w:rPr>
-          <w:color w:val="00B050"/>
-        </w:rPr>
-        <w:t>NTH</w:t>
-      </w:r>
-      <w:r>
-        <w:tab/>
-      </w:r>
-      <w:r>
-        <w:rPr>
-          <w:color w:val="ED7D31" w:themeColor="accent2"/>
-        </w:rPr>
-        <w:t>Med</w:t>
-      </w:r>
-      <w:r>
-        <w:rPr>
-          <w:color w:val="ED7D31" w:themeColor="accent2"/>
-        </w:rPr>
-        <w:tab/>
-      </w:r>
-      <w:r>
-        <w:rPr>
-          <w:color w:val="FF0000"/>
-        </w:rPr>
-        <w:t>NS</w:t>
-      </w:r>
-    </w:p>
-    <w:p>
-      <w:pPr>
-        <w:pStyle w:val="Subtitle"/>
-      </w:pPr>
-      <w:r>
-        <w:t>Note: Not all threads will be associated with chemical structures (i.e. document structure)</w:t>
-      </w:r>
-    </w:p>
-    <w:p>
-      <w:pPr>
-        <w:pStyle w:val="Subtitle"/>
-      </w:pPr>
-      <w:r>
-        <w:t>Use Case: As a scientist, I would like to see the chemical structures of the process as I am displaying them in a manufacturing process</w:t>
-      </w:r>
-    </w:p>
-    <w:p>
-      <w:pPr>
-        <w:rPr>
-          <w:color w:val="FF0000"/>
-        </w:rPr>
-      </w:pPr>
-      <w:r>
-        <w:t>User</w:t>
-      </w:r>
-      <w:r>
-        <w:t xml:space="preserve"> should be able to</w:t>
-      </w:r>
-      <w:r>
-        <w:t xml:space="preserve"> rename vertex</w:t>
+      </w:pPr>
+      <w:r>
+        <w:t>User should be able to rename vertex</w:t>
       </w:r>
       <w:r>
         <w:tab/>
@@ -1925,7 +1911,7 @@
 </file>
 
 <file path=customXml/itemProps1.xml><?xml version="1.0" encoding="utf-8"?>
-<ds:datastoreItem xmlns:ds="http://schemas.openxmlformats.org/officeDocument/2006/customXml" ds:itemID="{4E3ECFAC-5C56-4E20-A6A7-CF8FDDBE7814}">
+<ds:datastoreItem xmlns:ds="http://schemas.openxmlformats.org/officeDocument/2006/customXml" ds:itemID="{B7DEBB07-F3BF-42BE-ACDC-0AB035F9AF7B}">
   <ds:schemaRefs>
     <ds:schemaRef ds:uri="http://schemas.openxmlformats.org/officeDocument/2006/bibliography"/>
   </ds:schemaRefs>

</xml_diff>